<commit_message>
update resume and photo
</commit_message>
<xml_diff>
--- a/resume.docx
+++ b/resume.docx
@@ -23,76 +23,29 @@
       </w:pPr>
       <w:r>
         <w:rPr>
-          <w:rFonts w:ascii="Avenir Book" w:hAnsi="Avenir Book" w:cs="Times"/>
-          <w:b/>
-          <w:noProof/>
-          <w:sz w:val="28"/>
-          <w:szCs w:val="28"/>
-        </w:rPr>
-        <w:drawing>
-          <wp:anchor distT="0" distB="0" distL="114300" distR="114300" simplePos="0" relativeHeight="251658240" behindDoc="1" locked="0" layoutInCell="1" allowOverlap="1" wp14:anchorId="39153E48" wp14:editId="0D34A2D8">
-            <wp:simplePos x="0" y="0"/>
-            <wp:positionH relativeFrom="column">
-              <wp:posOffset>3667216</wp:posOffset>
-            </wp:positionH>
-            <wp:positionV relativeFrom="paragraph">
-              <wp:posOffset>-1689826</wp:posOffset>
-            </wp:positionV>
-            <wp:extent cx="2433873" cy="1507909"/>
-            <wp:effectExtent l="0" t="0" r="5080" b="0"/>
-            <wp:wrapNone/>
-            <wp:docPr id="1" name="Picture 1"/>
-            <wp:cNvGraphicFramePr>
-              <a:graphicFrameLocks xmlns:a="http://schemas.openxmlformats.org/drawingml/2006/main" noChangeAspect="1"/>
-            </wp:cNvGraphicFramePr>
-            <a:graphic xmlns:a="http://schemas.openxmlformats.org/drawingml/2006/main">
-              <a:graphicData uri="http://schemas.openxmlformats.org/drawingml/2006/picture">
-                <pic:pic xmlns:pic="http://schemas.openxmlformats.org/drawingml/2006/picture">
-                  <pic:nvPicPr>
-                    <pic:cNvPr id="1" name="Engineering_Co-op_Logo.jpg"/>
-                    <pic:cNvPicPr/>
-                  </pic:nvPicPr>
-                  <pic:blipFill>
-                    <a:blip r:embed="rId8" cstate="print">
-                      <a:extLst>
-                        <a:ext uri="{28A0092B-C50C-407E-A947-70E740481C1C}">
-                          <a14:useLocalDpi xmlns:a14="http://schemas.microsoft.com/office/drawing/2010/main" val="0"/>
-                        </a:ext>
-                      </a:extLst>
-                    </a:blip>
-                    <a:stretch>
-                      <a:fillRect/>
-                    </a:stretch>
-                  </pic:blipFill>
-                  <pic:spPr>
-                    <a:xfrm>
-                      <a:off x="0" y="0"/>
-                      <a:ext cx="2433873" cy="1507909"/>
-                    </a:xfrm>
-                    <a:prstGeom prst="rect">
-                      <a:avLst/>
-                    </a:prstGeom>
-                  </pic:spPr>
-                </pic:pic>
-              </a:graphicData>
-            </a:graphic>
-            <wp14:sizeRelH relativeFrom="page">
-              <wp14:pctWidth>0</wp14:pctWidth>
-            </wp14:sizeRelH>
-            <wp14:sizeRelV relativeFrom="page">
-              <wp14:pctHeight>0</wp14:pctHeight>
-            </wp14:sizeRelV>
-          </wp:anchor>
-        </w:drawing>
-      </w:r>
-      <w:r>
-        <w:rPr>
           <w:rFonts w:ascii="Avenir Light" w:hAnsi="Avenir Light" w:cs="Times"/>
           <w:b/>
           <w:sz w:val="26"/>
           <w:szCs w:val="26"/>
         </w:rPr>
         <w:t>EDUCATION</w:t>
+      </w:r>
+    </w:p>
+    <w:p>
+      <w:pPr>
+        <w:widowControl w:val="0"/>
+        <w:autoSpaceDE w:val="0"/>
+        <w:autoSpaceDN w:val="0"/>
+        <w:spacing w:before="120" w:after="240"/>
+        <w:rPr>
+          <w:rFonts w:ascii="Avenir Light" w:hAnsi="Avenir Light" w:cs="Times"/>
+        </w:rPr>
+      </w:pPr>
+      <w:r>
+        <w:rPr>
+          <w:rFonts w:ascii="Avenir Light" w:hAnsi="Avenir Light" w:cs="Times"/>
+        </w:rPr>
+        <w:t>MSc. Computer Science, University of Southern California, Los Angeles, CA           2020 - Present</w:t>
       </w:r>
     </w:p>
     <w:p>
@@ -146,7 +99,19 @@
         <w:rPr>
           <w:rFonts w:ascii="Avenir Light" w:hAnsi="Avenir Light" w:cs="Times"/>
         </w:rPr>
-        <w:t xml:space="preserve">University of Alberta, Edmonton, AB            </w:t>
+        <w:t xml:space="preserve">University of Alberta, Edmonton, AB      </w:t>
+      </w:r>
+      <w:r>
+        <w:rPr>
+          <w:rFonts w:ascii="Avenir Light" w:hAnsi="Avenir Light" w:cs="Times"/>
+        </w:rPr>
+        <w:t xml:space="preserve">                  2015 - 2020</w:t>
+      </w:r>
+      <w:r>
+        <w:rPr>
+          <w:rFonts w:ascii="Avenir Light" w:hAnsi="Avenir Light" w:cs="Times"/>
+        </w:rPr>
+        <w:t xml:space="preserve">      </w:t>
       </w:r>
       <w:r>
         <w:rPr>
@@ -219,6 +184,35 @@
     </w:p>
     <w:p>
       <w:pPr>
+        <w:pStyle w:val="ListParagraph"/>
+        <w:widowControl w:val="0"/>
+        <w:numPr>
+          <w:ilvl w:val="0"/>
+          <w:numId w:val="14"/>
+        </w:numPr>
+        <w:tabs>
+          <w:tab w:val="left" w:pos="220"/>
+          <w:tab w:val="left" w:pos="720"/>
+        </w:tabs>
+        <w:autoSpaceDE w:val="0"/>
+        <w:autoSpaceDN w:val="0"/>
+        <w:spacing w:after="320"/>
+        <w:rPr>
+          <w:rFonts w:ascii="Avenir Light" w:hAnsi="Avenir Light" w:cs="Times"/>
+          <w:position w:val="-3"/>
+        </w:rPr>
+      </w:pPr>
+      <w:r>
+        <w:rPr>
+          <w:rFonts w:ascii="Avenir Light" w:hAnsi="Avenir Light" w:cs="Times"/>
+          <w:bCs/>
+          <w:position w:val="-3"/>
+        </w:rPr>
+        <w:t>Graduated in June 2020 from the Co-operative Program with Distinction</w:t>
+      </w:r>
+    </w:p>
+    <w:p>
+      <w:pPr>
         <w:widowControl w:val="0"/>
         <w:pBdr>
           <w:bottom w:val="single" w:sz="4" w:space="1" w:color="auto"/>
@@ -239,9 +233,9 @@
           <w:szCs w:val="26"/>
         </w:rPr>
         <w:sectPr>
-          <w:headerReference w:type="even" r:id="rId9"/>
-          <w:headerReference w:type="default" r:id="rId10"/>
-          <w:headerReference w:type="first" r:id="rId11"/>
+          <w:headerReference w:type="even" r:id="rId8"/>
+          <w:headerReference w:type="default" r:id="rId9"/>
+          <w:headerReference w:type="first" r:id="rId10"/>
           <w:pgSz w:w="12240" w:h="15840"/>
           <w:pgMar w:top="1440" w:right="1440" w:bottom="1440" w:left="1440" w:header="510" w:footer="57" w:gutter="0"/>
           <w:cols w:space="720"/>
@@ -533,13 +527,49 @@
         <w:rPr>
           <w:rFonts w:ascii="Avenir Light" w:eastAsia="MS Mincho" w:hAnsi="Avenir Light" w:cs="MS Mincho"/>
         </w:rPr>
-        <w:t xml:space="preserve"> HTML5, CSS3, JavaScript, jQuery, </w:t>
+        <w:t xml:space="preserve"> </w:t>
       </w:r>
       <w:r>
         <w:rPr>
           <w:rFonts w:ascii="Avenir Light" w:eastAsia="MS Mincho" w:hAnsi="Avenir Light" w:cs="MS Mincho"/>
         </w:rPr>
-        <w:t xml:space="preserve">React, Node, </w:t>
+        <w:t xml:space="preserve">React, </w:t>
+      </w:r>
+      <w:r>
+        <w:rPr>
+          <w:rFonts w:ascii="Avenir Light" w:eastAsia="MS Mincho" w:hAnsi="Avenir Light" w:cs="MS Mincho"/>
+        </w:rPr>
+        <w:t xml:space="preserve">JavaScript, </w:t>
+      </w:r>
+      <w:r>
+        <w:rPr>
+          <w:rFonts w:ascii="Avenir Light" w:eastAsia="MS Mincho" w:hAnsi="Avenir Light" w:cs="MS Mincho"/>
+        </w:rPr>
+        <w:t>HTML5, CSS3</w:t>
+      </w:r>
+      <w:r>
+        <w:rPr>
+          <w:rFonts w:ascii="Avenir Light" w:eastAsia="MS Mincho" w:hAnsi="Avenir Light" w:cs="MS Mincho"/>
+        </w:rPr>
+        <w:t xml:space="preserve">, </w:t>
+      </w:r>
+      <w:r>
+        <w:rPr>
+          <w:rFonts w:ascii="Avenir Light" w:eastAsia="MS Mincho" w:hAnsi="Avenir Light" w:cs="MS Mincho"/>
+        </w:rPr>
+        <w:t>jQuery,</w:t>
+      </w:r>
+      <w:r>
+        <w:rPr>
+          <w:rFonts w:ascii="Avenir Light" w:eastAsia="MS Mincho" w:hAnsi="Avenir Light" w:cs="MS Mincho"/>
+        </w:rPr>
+        <w:t xml:space="preserve"> </w:t>
+      </w:r>
+      <w:r>
+        <w:rPr>
+          <w:rFonts w:ascii="Avenir Light" w:eastAsia="MS Mincho" w:hAnsi="Avenir Light" w:cs="MS Mincho"/>
+        </w:rPr>
+        <w:t xml:space="preserve">Node, </w:t>
       </w:r>
       <w:r>
         <w:rPr>
@@ -615,6 +645,12 @@
           <w:rFonts w:ascii="Avenir Light" w:eastAsia="MS Mincho" w:hAnsi="Avenir Light" w:cs="MS Mincho"/>
         </w:rPr>
         <w:t>, Lisp, Prolog</w:t>
+      </w:r>
+      <w:r>
+        <w:rPr>
+          <w:rFonts w:ascii="Avenir Light" w:eastAsia="MS Mincho" w:hAnsi="Avenir Light" w:cs="MS Mincho"/>
+        </w:rPr>
+        <w:t>, C#</w:t>
       </w:r>
     </w:p>
     <w:p>
@@ -676,6 +712,12 @@
         <w:rPr>
           <w:rFonts w:ascii="Avenir Light" w:eastAsia="MS Mincho" w:hAnsi="Avenir Light" w:cs="MS Mincho"/>
         </w:rPr>
+        <w:t xml:space="preserve">Unity, </w:t>
+      </w:r>
+      <w:r>
+        <w:rPr>
+          <w:rFonts w:ascii="Avenir Light" w:eastAsia="MS Mincho" w:hAnsi="Avenir Light" w:cs="MS Mincho"/>
+        </w:rPr>
         <w:t>Version Control (Git</w:t>
       </w:r>
       <w:r>
@@ -766,66 +808,14 @@
           <w:b/>
           <w:position w:val="-3"/>
         </w:rPr>
-        <w:t xml:space="preserve">SOFTWARE </w:t>
-      </w:r>
-      <w:r>
-        <w:rPr>
-          <w:rFonts w:ascii="Avenir Light" w:hAnsi="Avenir Light" w:cs="Times"/>
-          <w:b/>
-          <w:position w:val="-3"/>
-        </w:rPr>
-        <w:t>ENGINEER</w:t>
-      </w:r>
-      <w:r>
-        <w:rPr>
-          <w:rFonts w:ascii="Avenir Light" w:hAnsi="Avenir Light" w:cs="Times"/>
-          <w:b/>
-          <w:position w:val="-3"/>
-        </w:rPr>
-        <w:t xml:space="preserve"> CO-OP                                                                   </w:t>
-      </w:r>
-      <w:r>
-        <w:rPr>
-          <w:rFonts w:ascii="Avenir Light" w:hAnsi="Avenir Light" w:cs="Times"/>
-          <w:b/>
-          <w:position w:val="-3"/>
-        </w:rPr>
-        <w:t xml:space="preserve">  </w:t>
-      </w:r>
-      <w:r>
-        <w:rPr>
-          <w:rFonts w:ascii="Avenir Light" w:hAnsi="Avenir Light" w:cs="Times"/>
-          <w:position w:val="-3"/>
-        </w:rPr>
-        <w:t>June</w:t>
-      </w:r>
-      <w:r>
-        <w:rPr>
-          <w:rFonts w:ascii="Avenir Light" w:hAnsi="Avenir Light" w:cs="Times"/>
-          <w:position w:val="-3"/>
-        </w:rPr>
-        <w:t xml:space="preserve"> – </w:t>
-      </w:r>
-      <w:r>
-        <w:rPr>
-          <w:rFonts w:ascii="Avenir Light" w:hAnsi="Avenir Light" w:cs="Times"/>
-          <w:position w:val="-3"/>
-        </w:rPr>
-        <w:t>December</w:t>
-      </w:r>
-      <w:r>
-        <w:rPr>
-          <w:rFonts w:ascii="Avenir Light" w:hAnsi="Avenir Light" w:cs="Times"/>
-          <w:position w:val="-3"/>
-        </w:rPr>
-        <w:t xml:space="preserve"> 201</w:t>
-      </w:r>
-      <w:r>
-        <w:rPr>
-          <w:rFonts w:ascii="Avenir Light" w:hAnsi="Avenir Light" w:cs="Times"/>
-          <w:position w:val="-3"/>
-        </w:rPr>
-        <w:t>9</w:t>
+        <w:t xml:space="preserve">SOFTWARE ENGINEER CO-OP                                                                     </w:t>
+      </w:r>
+      <w:r>
+        <w:rPr>
+          <w:rFonts w:ascii="Avenir Light" w:hAnsi="Avenir Light" w:cs="Times"/>
+          <w:position w:val="-3"/>
+        </w:rPr>
+        <w:t>June – December 2019</w:t>
       </w:r>
     </w:p>
     <w:p>
@@ -850,14 +840,7 @@
           <w:rFonts w:ascii="Avenir Light" w:hAnsi="Avenir Light" w:cs="Times"/>
           <w:position w:val="-3"/>
         </w:rPr>
-        <w:t>Conversations Inbox</w:t>
-      </w:r>
-      <w:r>
-        <w:rPr>
-          <w:rFonts w:ascii="Avenir Light" w:hAnsi="Avenir Light" w:cs="Times"/>
-          <w:position w:val="-3"/>
-        </w:rPr>
-        <w:t xml:space="preserve">, </w:t>
+        <w:t xml:space="preserve">Conversations Inbox, </w:t>
       </w:r>
       <w:proofErr w:type="spellStart"/>
       <w:r>
@@ -873,28 +856,7 @@
           <w:rFonts w:ascii="Avenir Light" w:hAnsi="Avenir Light" w:cs="Times"/>
           <w:position w:val="-3"/>
         </w:rPr>
-        <w:t xml:space="preserve">, </w:t>
-      </w:r>
-      <w:r>
-        <w:rPr>
-          <w:rFonts w:ascii="Avenir Light" w:hAnsi="Avenir Light" w:cs="Times"/>
-          <w:position w:val="-3"/>
-        </w:rPr>
-        <w:t>Boston</w:t>
-      </w:r>
-      <w:r>
-        <w:rPr>
-          <w:rFonts w:ascii="Avenir Light" w:hAnsi="Avenir Light" w:cs="Times"/>
-          <w:position w:val="-3"/>
-        </w:rPr>
-        <w:t xml:space="preserve">, </w:t>
-      </w:r>
-      <w:r>
-        <w:rPr>
-          <w:rFonts w:ascii="Avenir Light" w:hAnsi="Avenir Light" w:cs="Times"/>
-          <w:position w:val="-3"/>
-        </w:rPr>
-        <w:t>MA</w:t>
+        <w:t>, Boston, MA</w:t>
       </w:r>
     </w:p>
     <w:p>
@@ -1058,25 +1020,6 @@
     </w:p>
     <w:p>
       <w:pPr>
-        <w:pStyle w:val="ListParagraph"/>
-        <w:widowControl w:val="0"/>
-        <w:tabs>
-          <w:tab w:val="left" w:pos="220"/>
-          <w:tab w:val="left" w:pos="720"/>
-        </w:tabs>
-        <w:autoSpaceDE w:val="0"/>
-        <w:autoSpaceDN w:val="0"/>
-        <w:adjustRightInd w:val="0"/>
-        <w:spacing w:after="120" w:line="276" w:lineRule="auto"/>
-        <w:ind w:left="360"/>
-        <w:rPr>
-          <w:rFonts w:ascii="Avenir Light" w:hAnsi="Avenir Light" w:cs="Times"/>
-          <w:position w:val="-3"/>
-        </w:rPr>
-      </w:pPr>
-    </w:p>
-    <w:p>
-      <w:pPr>
         <w:widowControl w:val="0"/>
         <w:tabs>
           <w:tab w:val="left" w:pos="220"/>
@@ -1112,22 +1055,6 @@
           <w:position w:val="-3"/>
         </w:rPr>
       </w:pPr>
-      <w:r>
-        <w:rPr>
-          <w:rFonts w:ascii="Avenir Light" w:hAnsi="Avenir Light" w:cs="Times"/>
-          <w:b/>
-          <w:position w:val="-3"/>
-        </w:rPr>
-        <w:lastRenderedPageBreak/>
-        <w:t xml:space="preserve">SOFTWARE DEVELOPER CO-OP                                                                   </w:t>
-      </w:r>
-      <w:r>
-        <w:rPr>
-          <w:rFonts w:ascii="Avenir Light" w:hAnsi="Avenir Light" w:cs="Times"/>
-          <w:position w:val="-3"/>
-        </w:rPr>
-        <w:t>May – September 2018</w:t>
-      </w:r>
     </w:p>
     <w:p>
       <w:pPr>
@@ -1139,7 +1066,42 @@
         <w:autoSpaceDE w:val="0"/>
         <w:autoSpaceDN w:val="0"/>
         <w:adjustRightInd w:val="0"/>
-        <w:spacing w:after="100" w:line="276" w:lineRule="auto"/>
+        <w:spacing w:after="0" w:line="276" w:lineRule="auto"/>
+        <w:contextualSpacing/>
+        <w:rPr>
+          <w:rFonts w:ascii="Avenir Light" w:hAnsi="Avenir Light" w:cs="Times"/>
+          <w:b/>
+          <w:position w:val="-3"/>
+        </w:rPr>
+      </w:pPr>
+      <w:r>
+        <w:rPr>
+          <w:rFonts w:ascii="Avenir Light" w:hAnsi="Avenir Light" w:cs="Times"/>
+          <w:b/>
+          <w:position w:val="-3"/>
+        </w:rPr>
+        <w:lastRenderedPageBreak/>
+        <w:t xml:space="preserve">SOFTWARE DEVELOPER CO-OP                                                                   </w:t>
+      </w:r>
+      <w:r>
+        <w:rPr>
+          <w:rFonts w:ascii="Avenir Light" w:hAnsi="Avenir Light" w:cs="Times"/>
+          <w:position w:val="-3"/>
+        </w:rPr>
+        <w:t>May – September 2018</w:t>
+      </w:r>
+    </w:p>
+    <w:p>
+      <w:pPr>
+        <w:widowControl w:val="0"/>
+        <w:tabs>
+          <w:tab w:val="left" w:pos="220"/>
+          <w:tab w:val="left" w:pos="720"/>
+        </w:tabs>
+        <w:autoSpaceDE w:val="0"/>
+        <w:autoSpaceDN w:val="0"/>
+        <w:adjustRightInd w:val="0"/>
+        <w:spacing w:after="0" w:line="276" w:lineRule="auto"/>
         <w:contextualSpacing/>
         <w:rPr>
           <w:rFonts w:ascii="Avenir Light" w:hAnsi="Avenir Light" w:cs="Times"/>
@@ -1169,7 +1131,7 @@
         <w:autoSpaceDE w:val="0"/>
         <w:autoSpaceDN w:val="0"/>
         <w:adjustRightInd w:val="0"/>
-        <w:spacing w:after="120" w:line="276" w:lineRule="auto"/>
+        <w:spacing w:after="0" w:line="276" w:lineRule="auto"/>
         <w:rPr>
           <w:rFonts w:ascii="Avenir Light" w:hAnsi="Avenir Light" w:cs="Times"/>
           <w:position w:val="-3"/>
@@ -1198,7 +1160,7 @@
         <w:autoSpaceDE w:val="0"/>
         <w:autoSpaceDN w:val="0"/>
         <w:adjustRightInd w:val="0"/>
-        <w:spacing w:after="120" w:line="276" w:lineRule="auto"/>
+        <w:spacing w:after="0" w:line="276" w:lineRule="auto"/>
         <w:rPr>
           <w:rFonts w:ascii="Avenir Light" w:hAnsi="Avenir Light" w:cs="Times"/>
           <w:position w:val="-3"/>
@@ -1210,260 +1172,6 @@
           <w:position w:val="-3"/>
         </w:rPr>
         <w:t>Refactored an existing web application written in Java, JavaScript and JSP to use the MVC architectural pattern</w:t>
-      </w:r>
-    </w:p>
-    <w:p>
-      <w:pPr>
-        <w:pStyle w:val="ListParagraph"/>
-        <w:widowControl w:val="0"/>
-        <w:numPr>
-          <w:ilvl w:val="0"/>
-          <w:numId w:val="19"/>
-        </w:numPr>
-        <w:tabs>
-          <w:tab w:val="left" w:pos="220"/>
-          <w:tab w:val="left" w:pos="720"/>
-        </w:tabs>
-        <w:autoSpaceDE w:val="0"/>
-        <w:autoSpaceDN w:val="0"/>
-        <w:adjustRightInd w:val="0"/>
-        <w:spacing w:after="120" w:line="276" w:lineRule="auto"/>
-        <w:ind w:left="357" w:hanging="357"/>
-        <w:rPr>
-          <w:rFonts w:ascii="Avenir Light" w:hAnsi="Avenir Light" w:cs="Times"/>
-          <w:b/>
-          <w:position w:val="-3"/>
-        </w:rPr>
-      </w:pPr>
-      <w:r>
-        <w:rPr>
-          <w:rFonts w:ascii="Avenir Light" w:hAnsi="Avenir Light" w:cs="Times"/>
-          <w:position w:val="-3"/>
-        </w:rPr>
-        <w:t>Utilized Tableau to develop data visualizations as part of a proof of concept</w:t>
-      </w:r>
-    </w:p>
-    <w:p>
-      <w:pPr>
-        <w:pStyle w:val="ListParagraph"/>
-        <w:widowControl w:val="0"/>
-        <w:numPr>
-          <w:ilvl w:val="0"/>
-          <w:numId w:val="19"/>
-        </w:numPr>
-        <w:tabs>
-          <w:tab w:val="left" w:pos="220"/>
-          <w:tab w:val="left" w:pos="720"/>
-        </w:tabs>
-        <w:autoSpaceDE w:val="0"/>
-        <w:autoSpaceDN w:val="0"/>
-        <w:adjustRightInd w:val="0"/>
-        <w:spacing w:after="120" w:line="276" w:lineRule="auto"/>
-        <w:ind w:left="357" w:hanging="357"/>
-        <w:rPr>
-          <w:rFonts w:ascii="Avenir Light" w:hAnsi="Avenir Light" w:cs="Times"/>
-          <w:b/>
-          <w:position w:val="-3"/>
-        </w:rPr>
-      </w:pPr>
-      <w:r>
-        <w:rPr>
-          <w:rFonts w:ascii="Avenir Light" w:hAnsi="Avenir Light" w:cs="Times"/>
-          <w:position w:val="-3"/>
-        </w:rPr>
-        <w:t xml:space="preserve">Employed Atlassian’s Crucible tool to complete thorough code reviews </w:t>
-      </w:r>
-    </w:p>
-    <w:p>
-      <w:pPr>
-        <w:pStyle w:val="ListParagraph"/>
-        <w:widowControl w:val="0"/>
-        <w:numPr>
-          <w:ilvl w:val="0"/>
-          <w:numId w:val="19"/>
-        </w:numPr>
-        <w:tabs>
-          <w:tab w:val="left" w:pos="220"/>
-          <w:tab w:val="left" w:pos="720"/>
-        </w:tabs>
-        <w:autoSpaceDE w:val="0"/>
-        <w:autoSpaceDN w:val="0"/>
-        <w:adjustRightInd w:val="0"/>
-        <w:spacing w:after="120" w:line="276" w:lineRule="auto"/>
-        <w:ind w:left="357" w:hanging="357"/>
-        <w:rPr>
-          <w:rFonts w:ascii="Avenir Light" w:hAnsi="Avenir Light" w:cs="Times"/>
-          <w:b/>
-          <w:position w:val="-3"/>
-        </w:rPr>
-      </w:pPr>
-      <w:r>
-        <w:rPr>
-          <w:rFonts w:ascii="Avenir Light" w:hAnsi="Avenir Light" w:cs="Times"/>
-          <w:position w:val="-3"/>
-        </w:rPr>
-        <w:t>Completed 9 hours of Agile and Dev Ops training</w:t>
-      </w:r>
-    </w:p>
-    <w:p>
-      <w:pPr>
-        <w:pStyle w:val="ListParagraph"/>
-        <w:widowControl w:val="0"/>
-        <w:tabs>
-          <w:tab w:val="left" w:pos="220"/>
-          <w:tab w:val="left" w:pos="720"/>
-        </w:tabs>
-        <w:autoSpaceDE w:val="0"/>
-        <w:autoSpaceDN w:val="0"/>
-        <w:adjustRightInd w:val="0"/>
-        <w:spacing w:after="120" w:line="276" w:lineRule="auto"/>
-        <w:ind w:left="357"/>
-        <w:rPr>
-          <w:rFonts w:ascii="Avenir Light" w:hAnsi="Avenir Light" w:cs="Times"/>
-          <w:b/>
-          <w:position w:val="-3"/>
-          <w:sz w:val="11"/>
-          <w:szCs w:val="11"/>
-        </w:rPr>
-      </w:pPr>
-    </w:p>
-    <w:p>
-      <w:pPr>
-        <w:widowControl w:val="0"/>
-        <w:tabs>
-          <w:tab w:val="left" w:pos="220"/>
-          <w:tab w:val="left" w:pos="720"/>
-        </w:tabs>
-        <w:autoSpaceDE w:val="0"/>
-        <w:autoSpaceDN w:val="0"/>
-        <w:adjustRightInd w:val="0"/>
-        <w:spacing w:after="120" w:line="276" w:lineRule="auto"/>
-        <w:contextualSpacing/>
-        <w:rPr>
-          <w:rFonts w:ascii="Avenir Light" w:hAnsi="Avenir Light" w:cs="Times"/>
-          <w:b/>
-          <w:position w:val="-3"/>
-        </w:rPr>
-      </w:pPr>
-      <w:r>
-        <w:rPr>
-          <w:rFonts w:ascii="Avenir Light" w:hAnsi="Avenir Light" w:cs="Times"/>
-          <w:b/>
-          <w:position w:val="-3"/>
-        </w:rPr>
-        <w:t xml:space="preserve">TECHNICAL SUPPORT ENGINEER TIER 4                                                      </w:t>
-      </w:r>
-      <w:r>
-        <w:rPr>
-          <w:rFonts w:ascii="Avenir Light" w:hAnsi="Avenir Light" w:cs="Times"/>
-          <w:b/>
-          <w:position w:val="-3"/>
-        </w:rPr>
-        <w:t xml:space="preserve">     </w:t>
-      </w:r>
-      <w:r>
-        <w:rPr>
-          <w:rFonts w:ascii="Avenir Light" w:hAnsi="Avenir Light" w:cs="Times"/>
-          <w:position w:val="-3"/>
-        </w:rPr>
-        <w:t xml:space="preserve">January </w:t>
-      </w:r>
-      <w:r>
-        <w:rPr>
-          <w:rFonts w:ascii="Avenir Light" w:hAnsi="Avenir Light" w:cs="Times"/>
-          <w:position w:val="-3"/>
-        </w:rPr>
-        <w:t>– May 2018</w:t>
-      </w:r>
-    </w:p>
-    <w:p>
-      <w:pPr>
-        <w:widowControl w:val="0"/>
-        <w:tabs>
-          <w:tab w:val="left" w:pos="220"/>
-          <w:tab w:val="left" w:pos="720"/>
-        </w:tabs>
-        <w:autoSpaceDE w:val="0"/>
-        <w:autoSpaceDN w:val="0"/>
-        <w:adjustRightInd w:val="0"/>
-        <w:spacing w:after="100" w:line="276" w:lineRule="auto"/>
-        <w:contextualSpacing/>
-        <w:rPr>
-          <w:rFonts w:ascii="Avenir Light" w:hAnsi="Avenir Light" w:cs="Times"/>
-          <w:position w:val="-3"/>
-        </w:rPr>
-      </w:pPr>
-      <w:r>
-        <w:rPr>
-          <w:rFonts w:ascii="Avenir Light" w:hAnsi="Avenir Light" w:cs="Times"/>
-          <w:position w:val="-3"/>
-        </w:rPr>
-        <w:t xml:space="preserve">IP and Optical Networks, </w:t>
-      </w:r>
-      <w:r>
-        <w:rPr>
-          <w:rFonts w:ascii="Avenir Light" w:hAnsi="Avenir Light" w:cs="Times"/>
-          <w:position w:val="-3"/>
-        </w:rPr>
-        <w:t>Nokia, Kanata, ON</w:t>
-      </w:r>
-    </w:p>
-    <w:p>
-      <w:pPr>
-        <w:pStyle w:val="ListParagraph"/>
-        <w:widowControl w:val="0"/>
-        <w:numPr>
-          <w:ilvl w:val="0"/>
-          <w:numId w:val="19"/>
-        </w:numPr>
-        <w:tabs>
-          <w:tab w:val="left" w:pos="220"/>
-          <w:tab w:val="left" w:pos="720"/>
-        </w:tabs>
-        <w:autoSpaceDE w:val="0"/>
-        <w:autoSpaceDN w:val="0"/>
-        <w:adjustRightInd w:val="0"/>
-        <w:spacing w:after="120" w:line="276" w:lineRule="auto"/>
-        <w:rPr>
-          <w:rFonts w:ascii="Avenir Light" w:hAnsi="Avenir Light" w:cs="Times"/>
-          <w:position w:val="-3"/>
-        </w:rPr>
-      </w:pPr>
-      <w:r>
-        <w:rPr>
-          <w:rFonts w:ascii="Avenir Light" w:hAnsi="Avenir Light" w:cs="Times"/>
-          <w:position w:val="-3"/>
-        </w:rPr>
-        <w:t xml:space="preserve">Wrote Perl scripts to interface with the Jira REST API and display meaningful data summaries in HTML tables </w:t>
-      </w:r>
-    </w:p>
-    <w:p>
-      <w:pPr>
-        <w:pStyle w:val="ListParagraph"/>
-        <w:widowControl w:val="0"/>
-        <w:numPr>
-          <w:ilvl w:val="0"/>
-          <w:numId w:val="19"/>
-        </w:numPr>
-        <w:tabs>
-          <w:tab w:val="left" w:pos="220"/>
-          <w:tab w:val="left" w:pos="720"/>
-        </w:tabs>
-        <w:autoSpaceDE w:val="0"/>
-        <w:autoSpaceDN w:val="0"/>
-        <w:adjustRightInd w:val="0"/>
-        <w:spacing w:after="120" w:line="276" w:lineRule="auto"/>
-        <w:rPr>
-          <w:rFonts w:ascii="Avenir Light" w:hAnsi="Avenir Light" w:cs="Times"/>
-          <w:position w:val="-3"/>
-        </w:rPr>
-      </w:pPr>
-      <w:r>
-        <w:rPr>
-          <w:rFonts w:ascii="Avenir Light" w:hAnsi="Avenir Light" w:cs="Times"/>
-          <w:position w:val="-3"/>
-        </w:rPr>
-        <w:t>Configured virtual network topologies to aid in the construction of a simulated customer network</w:t>
       </w:r>
     </w:p>
     <w:p>
@@ -1485,82 +1193,6 @@
         <w:ind w:left="357" w:hanging="357"/>
         <w:rPr>
           <w:rFonts w:ascii="Avenir Light" w:hAnsi="Avenir Light" w:cs="Times"/>
-          <w:position w:val="-3"/>
-        </w:rPr>
-      </w:pPr>
-      <w:r>
-        <w:rPr>
-          <w:rFonts w:ascii="Avenir Light" w:hAnsi="Avenir Light" w:cs="Times"/>
-          <w:position w:val="-3"/>
-        </w:rPr>
-        <w:t>Created a Bash script to make scheduled backups of virtual machines and prune outdated backup files</w:t>
-      </w:r>
-    </w:p>
-    <w:p>
-      <w:pPr>
-        <w:pStyle w:val="ListParagraph"/>
-        <w:widowControl w:val="0"/>
-        <w:numPr>
-          <w:ilvl w:val="0"/>
-          <w:numId w:val="19"/>
-        </w:numPr>
-        <w:tabs>
-          <w:tab w:val="left" w:pos="220"/>
-          <w:tab w:val="left" w:pos="720"/>
-        </w:tabs>
-        <w:autoSpaceDE w:val="0"/>
-        <w:autoSpaceDN w:val="0"/>
-        <w:adjustRightInd w:val="0"/>
-        <w:spacing w:after="100" w:line="276" w:lineRule="auto"/>
-        <w:ind w:left="357" w:hanging="357"/>
-        <w:rPr>
-          <w:rFonts w:ascii="Avenir Light" w:hAnsi="Avenir Light" w:cs="Times"/>
-          <w:position w:val="-3"/>
-        </w:rPr>
-      </w:pPr>
-      <w:r>
-        <w:rPr>
-          <w:rFonts w:ascii="Avenir Light" w:hAnsi="Avenir Light" w:cs="Times"/>
-          <w:position w:val="-3"/>
-        </w:rPr>
-        <w:t>Designed a system to automate the creation of draft release notes documentation</w:t>
-      </w:r>
-    </w:p>
-    <w:p>
-      <w:pPr>
-        <w:pStyle w:val="ListParagraph"/>
-        <w:widowControl w:val="0"/>
-        <w:tabs>
-          <w:tab w:val="left" w:pos="220"/>
-          <w:tab w:val="left" w:pos="720"/>
-        </w:tabs>
-        <w:autoSpaceDE w:val="0"/>
-        <w:autoSpaceDN w:val="0"/>
-        <w:adjustRightInd w:val="0"/>
-        <w:spacing w:after="100" w:line="276" w:lineRule="auto"/>
-        <w:ind w:left="357"/>
-        <w:rPr>
-          <w:rFonts w:ascii="Avenir Light" w:hAnsi="Avenir Light" w:cs="Times"/>
-          <w:position w:val="-3"/>
-          <w:sz w:val="11"/>
-          <w:szCs w:val="11"/>
-        </w:rPr>
-      </w:pPr>
-    </w:p>
-    <w:p>
-      <w:pPr>
-        <w:widowControl w:val="0"/>
-        <w:tabs>
-          <w:tab w:val="left" w:pos="220"/>
-          <w:tab w:val="left" w:pos="720"/>
-        </w:tabs>
-        <w:autoSpaceDE w:val="0"/>
-        <w:autoSpaceDN w:val="0"/>
-        <w:adjustRightInd w:val="0"/>
-        <w:spacing w:after="120" w:line="276" w:lineRule="auto"/>
-        <w:contextualSpacing/>
-        <w:rPr>
-          <w:rFonts w:ascii="Avenir Light" w:hAnsi="Avenir Light" w:cs="Times"/>
           <w:b/>
           <w:position w:val="-3"/>
         </w:rPr>
@@ -1568,199 +1200,9 @@
       <w:r>
         <w:rPr>
           <w:rFonts w:ascii="Avenir Light" w:hAnsi="Avenir Light" w:cs="Times"/>
-          <w:b/>
-          <w:position w:val="-3"/>
-        </w:rPr>
-        <w:t>RESEARCH ASSISTANT</w:t>
-      </w:r>
-      <w:r>
-        <w:rPr>
-          <w:rFonts w:ascii="Avenir Light" w:hAnsi="Avenir Light" w:cs="Times"/>
-          <w:b/>
-          <w:position w:val="-3"/>
-        </w:rPr>
-        <w:t xml:space="preserve">                                                                                           </w:t>
-      </w:r>
-      <w:r>
-        <w:rPr>
-          <w:rFonts w:ascii="Avenir Light" w:hAnsi="Avenir Light" w:cs="Times"/>
-          <w:position w:val="-3"/>
-        </w:rPr>
-        <w:t>May -</w:t>
-      </w:r>
-      <w:r>
-        <w:rPr>
-          <w:rFonts w:ascii="Avenir Light" w:hAnsi="Avenir Light" w:cs="Times"/>
-          <w:position w:val="-3"/>
-        </w:rPr>
-        <w:t xml:space="preserve"> August 2017</w:t>
-      </w:r>
-    </w:p>
-    <w:p>
-      <w:pPr>
-        <w:widowControl w:val="0"/>
-        <w:tabs>
-          <w:tab w:val="left" w:pos="220"/>
-          <w:tab w:val="left" w:pos="720"/>
-        </w:tabs>
-        <w:autoSpaceDE w:val="0"/>
-        <w:autoSpaceDN w:val="0"/>
-        <w:adjustRightInd w:val="0"/>
-        <w:spacing w:after="100" w:line="276" w:lineRule="auto"/>
-        <w:contextualSpacing/>
-        <w:rPr>
-          <w:rFonts w:ascii="Avenir Light" w:hAnsi="Avenir Light" w:cs="Times"/>
-          <w:position w:val="-3"/>
-        </w:rPr>
-      </w:pPr>
-      <w:r>
-        <w:rPr>
-          <w:rFonts w:ascii="Avenir Light" w:hAnsi="Avenir Light" w:cs="Times"/>
-          <w:position w:val="-3"/>
-        </w:rPr>
-        <w:t xml:space="preserve">Service Systems Research Group, </w:t>
-      </w:r>
-      <w:r>
-        <w:rPr>
-          <w:rFonts w:ascii="Avenir Light" w:hAnsi="Avenir Light" w:cs="Times"/>
-          <w:position w:val="-3"/>
-        </w:rPr>
-        <w:t xml:space="preserve">University of Alberta, </w:t>
-      </w:r>
-      <w:r>
-        <w:rPr>
-          <w:rFonts w:ascii="Avenir Light" w:hAnsi="Avenir Light" w:cs="Times"/>
-          <w:position w:val="-3"/>
-        </w:rPr>
-        <w:t>Edmonton, AB</w:t>
-      </w:r>
-    </w:p>
-    <w:p>
-      <w:pPr>
-        <w:pStyle w:val="ListParagraph"/>
-        <w:widowControl w:val="0"/>
-        <w:numPr>
-          <w:ilvl w:val="0"/>
-          <w:numId w:val="19"/>
-        </w:numPr>
-        <w:tabs>
-          <w:tab w:val="left" w:pos="220"/>
-          <w:tab w:val="left" w:pos="720"/>
-        </w:tabs>
-        <w:autoSpaceDE w:val="0"/>
-        <w:autoSpaceDN w:val="0"/>
-        <w:adjustRightInd w:val="0"/>
-        <w:spacing w:after="120" w:line="276" w:lineRule="auto"/>
-        <w:rPr>
-          <w:rFonts w:ascii="Avenir Light" w:hAnsi="Avenir Light" w:cs="Times"/>
-          <w:position w:val="-3"/>
-        </w:rPr>
-      </w:pPr>
-      <w:r>
-        <w:rPr>
-          <w:rFonts w:ascii="Avenir Light" w:hAnsi="Avenir Light" w:cs="Times"/>
-          <w:position w:val="-3"/>
-        </w:rPr>
-        <w:t>Designed and implemented</w:t>
-      </w:r>
-      <w:r>
-        <w:rPr>
-          <w:rFonts w:ascii="Avenir Light" w:hAnsi="Avenir Light" w:cs="Times"/>
-          <w:position w:val="-3"/>
-        </w:rPr>
-        <w:t xml:space="preserve"> </w:t>
-      </w:r>
-      <w:r>
-        <w:rPr>
-          <w:rFonts w:ascii="Avenir Light" w:hAnsi="Avenir Light" w:cs="Times"/>
-          <w:position w:val="-3"/>
-        </w:rPr>
-        <w:t xml:space="preserve">a JavaScript, jQuery and D3.js based </w:t>
-      </w:r>
-      <w:r>
-        <w:rPr>
-          <w:rFonts w:ascii="Avenir Light" w:hAnsi="Avenir Light" w:cs="Times"/>
-          <w:position w:val="-3"/>
-        </w:rPr>
-        <w:t xml:space="preserve">visual </w:t>
-      </w:r>
-      <w:r>
-        <w:rPr>
-          <w:rFonts w:ascii="Avenir Light" w:hAnsi="Avenir Light" w:cs="Times"/>
-          <w:position w:val="-3"/>
-        </w:rPr>
-        <w:t xml:space="preserve">SPARQL </w:t>
-      </w:r>
-      <w:r>
-        <w:rPr>
-          <w:rFonts w:ascii="Avenir Light" w:hAnsi="Avenir Light" w:cs="Times"/>
-          <w:position w:val="-3"/>
-        </w:rPr>
-        <w:t>query edit</w:t>
-      </w:r>
-      <w:r>
-        <w:rPr>
-          <w:rFonts w:ascii="Avenir Light" w:hAnsi="Avenir Light" w:cs="Times"/>
-          <w:position w:val="-3"/>
-        </w:rPr>
-        <w:t xml:space="preserve">or </w:t>
-      </w:r>
-    </w:p>
-    <w:p>
-      <w:pPr>
-        <w:pStyle w:val="ListParagraph"/>
-        <w:widowControl w:val="0"/>
-        <w:numPr>
-          <w:ilvl w:val="0"/>
-          <w:numId w:val="19"/>
-        </w:numPr>
-        <w:tabs>
-          <w:tab w:val="left" w:pos="220"/>
-          <w:tab w:val="left" w:pos="720"/>
-        </w:tabs>
-        <w:autoSpaceDE w:val="0"/>
-        <w:autoSpaceDN w:val="0"/>
-        <w:adjustRightInd w:val="0"/>
-        <w:spacing w:after="120" w:line="276" w:lineRule="auto"/>
-        <w:rPr>
-          <w:rFonts w:ascii="Avenir Light" w:hAnsi="Avenir Light" w:cs="Times"/>
-          <w:position w:val="-3"/>
-        </w:rPr>
-      </w:pPr>
-      <w:r>
-        <w:rPr>
-          <w:rFonts w:ascii="Avenir Light" w:hAnsi="Avenir Light" w:cs="Times"/>
-          <w:position w:val="-3"/>
-        </w:rPr>
-        <w:t>Leverag</w:t>
-      </w:r>
-      <w:r>
-        <w:rPr>
-          <w:rFonts w:ascii="Avenir Light" w:hAnsi="Avenir Light" w:cs="Times"/>
-          <w:position w:val="-3"/>
-        </w:rPr>
-        <w:t>ed Foundation CSS framework to create a</w:t>
-      </w:r>
-      <w:r>
-        <w:rPr>
-          <w:rFonts w:ascii="Avenir Light" w:hAnsi="Avenir Light" w:cs="Times"/>
-          <w:position w:val="-3"/>
-        </w:rPr>
-        <w:t>n</w:t>
-      </w:r>
-      <w:r>
-        <w:rPr>
-          <w:rFonts w:ascii="Avenir Light" w:hAnsi="Avenir Light" w:cs="Times"/>
-          <w:position w:val="-3"/>
-        </w:rPr>
-        <w:t xml:space="preserve"> appeali</w:t>
-      </w:r>
-      <w:r>
-        <w:rPr>
-          <w:rFonts w:ascii="Avenir Light" w:hAnsi="Avenir Light" w:cs="Times"/>
-          <w:position w:val="-3"/>
-        </w:rPr>
-        <w:t>ng and intuitive user interface</w:t>
+          <w:position w:val="-3"/>
+        </w:rPr>
+        <w:t>Utilized Tableau to develop data visualizations as part of a proof of concept</w:t>
       </w:r>
     </w:p>
     <w:p>
@@ -1782,29 +1224,16 @@
         <w:ind w:left="357" w:hanging="357"/>
         <w:rPr>
           <w:rFonts w:ascii="Avenir Light" w:hAnsi="Avenir Light" w:cs="Times"/>
-          <w:position w:val="-3"/>
-        </w:rPr>
-      </w:pPr>
-      <w:r>
-        <w:rPr>
-          <w:rFonts w:ascii="Avenir Light" w:hAnsi="Avenir Light" w:cs="Times"/>
-          <w:position w:val="-3"/>
-        </w:rPr>
-        <w:t>Implemented</w:t>
-      </w:r>
-      <w:r>
-        <w:rPr>
-          <w:rFonts w:ascii="Avenir Light" w:hAnsi="Avenir Light" w:cs="Times"/>
-          <w:position w:val="-3"/>
-        </w:rPr>
-        <w:t xml:space="preserve"> a </w:t>
-      </w:r>
-      <w:r>
-        <w:rPr>
-          <w:rFonts w:ascii="Avenir Light" w:hAnsi="Avenir Light" w:cs="Times"/>
-          <w:position w:val="-3"/>
-        </w:rPr>
-        <w:t>local development server using Express.js</w:t>
+          <w:b/>
+          <w:position w:val="-3"/>
+        </w:rPr>
+      </w:pPr>
+      <w:r>
+        <w:rPr>
+          <w:rFonts w:ascii="Avenir Light" w:hAnsi="Avenir Light" w:cs="Times"/>
+          <w:position w:val="-3"/>
+        </w:rPr>
+        <w:t xml:space="preserve">Employed Atlassian’s Crucible tool to complete thorough code reviews </w:t>
       </w:r>
     </w:p>
     <w:p>
@@ -1826,6 +1255,439 @@
         <w:ind w:left="357" w:hanging="357"/>
         <w:rPr>
           <w:rFonts w:ascii="Avenir Light" w:hAnsi="Avenir Light" w:cs="Times"/>
+          <w:b/>
+          <w:position w:val="-3"/>
+        </w:rPr>
+      </w:pPr>
+      <w:r>
+        <w:rPr>
+          <w:rFonts w:ascii="Avenir Light" w:hAnsi="Avenir Light" w:cs="Times"/>
+          <w:position w:val="-3"/>
+        </w:rPr>
+        <w:t>Completed 9 hours of Agile and Dev Ops training</w:t>
+      </w:r>
+    </w:p>
+    <w:p>
+      <w:pPr>
+        <w:pStyle w:val="ListParagraph"/>
+        <w:widowControl w:val="0"/>
+        <w:tabs>
+          <w:tab w:val="left" w:pos="220"/>
+          <w:tab w:val="left" w:pos="720"/>
+        </w:tabs>
+        <w:autoSpaceDE w:val="0"/>
+        <w:autoSpaceDN w:val="0"/>
+        <w:adjustRightInd w:val="0"/>
+        <w:spacing w:after="120" w:line="276" w:lineRule="auto"/>
+        <w:ind w:left="357"/>
+        <w:rPr>
+          <w:rFonts w:ascii="Avenir Light" w:hAnsi="Avenir Light" w:cs="Times"/>
+          <w:b/>
+          <w:position w:val="-3"/>
+          <w:sz w:val="11"/>
+          <w:szCs w:val="11"/>
+        </w:rPr>
+      </w:pPr>
+    </w:p>
+    <w:p>
+      <w:pPr>
+        <w:widowControl w:val="0"/>
+        <w:tabs>
+          <w:tab w:val="left" w:pos="220"/>
+          <w:tab w:val="left" w:pos="720"/>
+        </w:tabs>
+        <w:autoSpaceDE w:val="0"/>
+        <w:autoSpaceDN w:val="0"/>
+        <w:adjustRightInd w:val="0"/>
+        <w:spacing w:after="0" w:line="276" w:lineRule="auto"/>
+        <w:contextualSpacing/>
+        <w:rPr>
+          <w:rFonts w:ascii="Avenir Light" w:hAnsi="Avenir Light" w:cs="Times"/>
+          <w:b/>
+          <w:position w:val="-3"/>
+        </w:rPr>
+      </w:pPr>
+      <w:r>
+        <w:rPr>
+          <w:rFonts w:ascii="Avenir Light" w:hAnsi="Avenir Light" w:cs="Times"/>
+          <w:b/>
+          <w:position w:val="-3"/>
+        </w:rPr>
+        <w:t xml:space="preserve">TECHNICAL SUPPORT ENGINEER TIER 4                                                      </w:t>
+      </w:r>
+      <w:r>
+        <w:rPr>
+          <w:rFonts w:ascii="Avenir Light" w:hAnsi="Avenir Light" w:cs="Times"/>
+          <w:b/>
+          <w:position w:val="-3"/>
+        </w:rPr>
+        <w:t xml:space="preserve">     </w:t>
+      </w:r>
+      <w:r>
+        <w:rPr>
+          <w:rFonts w:ascii="Avenir Light" w:hAnsi="Avenir Light" w:cs="Times"/>
+          <w:position w:val="-3"/>
+        </w:rPr>
+        <w:t xml:space="preserve">January </w:t>
+      </w:r>
+      <w:r>
+        <w:rPr>
+          <w:rFonts w:ascii="Avenir Light" w:hAnsi="Avenir Light" w:cs="Times"/>
+          <w:position w:val="-3"/>
+        </w:rPr>
+        <w:t>– May 2018</w:t>
+      </w:r>
+    </w:p>
+    <w:p>
+      <w:pPr>
+        <w:widowControl w:val="0"/>
+        <w:tabs>
+          <w:tab w:val="left" w:pos="220"/>
+          <w:tab w:val="left" w:pos="720"/>
+        </w:tabs>
+        <w:autoSpaceDE w:val="0"/>
+        <w:autoSpaceDN w:val="0"/>
+        <w:adjustRightInd w:val="0"/>
+        <w:spacing w:after="0" w:line="276" w:lineRule="auto"/>
+        <w:contextualSpacing/>
+        <w:rPr>
+          <w:rFonts w:ascii="Avenir Light" w:hAnsi="Avenir Light" w:cs="Times"/>
+          <w:position w:val="-3"/>
+        </w:rPr>
+      </w:pPr>
+      <w:r>
+        <w:rPr>
+          <w:rFonts w:ascii="Avenir Light" w:hAnsi="Avenir Light" w:cs="Times"/>
+          <w:position w:val="-3"/>
+        </w:rPr>
+        <w:t xml:space="preserve">IP and Optical Networks, </w:t>
+      </w:r>
+      <w:r>
+        <w:rPr>
+          <w:rFonts w:ascii="Avenir Light" w:hAnsi="Avenir Light" w:cs="Times"/>
+          <w:position w:val="-3"/>
+        </w:rPr>
+        <w:t>Nokia, Kanata, ON</w:t>
+      </w:r>
+    </w:p>
+    <w:p>
+      <w:pPr>
+        <w:pStyle w:val="ListParagraph"/>
+        <w:widowControl w:val="0"/>
+        <w:numPr>
+          <w:ilvl w:val="0"/>
+          <w:numId w:val="19"/>
+        </w:numPr>
+        <w:tabs>
+          <w:tab w:val="left" w:pos="220"/>
+          <w:tab w:val="left" w:pos="720"/>
+        </w:tabs>
+        <w:autoSpaceDE w:val="0"/>
+        <w:autoSpaceDN w:val="0"/>
+        <w:adjustRightInd w:val="0"/>
+        <w:spacing w:after="0" w:line="276" w:lineRule="auto"/>
+        <w:rPr>
+          <w:rFonts w:ascii="Avenir Light" w:hAnsi="Avenir Light" w:cs="Times"/>
+          <w:position w:val="-3"/>
+        </w:rPr>
+      </w:pPr>
+      <w:r>
+        <w:rPr>
+          <w:rFonts w:ascii="Avenir Light" w:hAnsi="Avenir Light" w:cs="Times"/>
+          <w:position w:val="-3"/>
+        </w:rPr>
+        <w:t xml:space="preserve">Wrote Perl scripts to interface with the Jira REST API and display meaningful data summaries in HTML tables </w:t>
+      </w:r>
+    </w:p>
+    <w:p>
+      <w:pPr>
+        <w:pStyle w:val="ListParagraph"/>
+        <w:widowControl w:val="0"/>
+        <w:numPr>
+          <w:ilvl w:val="0"/>
+          <w:numId w:val="19"/>
+        </w:numPr>
+        <w:tabs>
+          <w:tab w:val="left" w:pos="220"/>
+          <w:tab w:val="left" w:pos="720"/>
+        </w:tabs>
+        <w:autoSpaceDE w:val="0"/>
+        <w:autoSpaceDN w:val="0"/>
+        <w:adjustRightInd w:val="0"/>
+        <w:spacing w:after="0" w:line="276" w:lineRule="auto"/>
+        <w:rPr>
+          <w:rFonts w:ascii="Avenir Light" w:hAnsi="Avenir Light" w:cs="Times"/>
+          <w:position w:val="-3"/>
+        </w:rPr>
+      </w:pPr>
+      <w:r>
+        <w:rPr>
+          <w:rFonts w:ascii="Avenir Light" w:hAnsi="Avenir Light" w:cs="Times"/>
+          <w:position w:val="-3"/>
+        </w:rPr>
+        <w:t>Configured virtual network topologies to aid in the construction of a simulated customer network</w:t>
+      </w:r>
+    </w:p>
+    <w:p>
+      <w:pPr>
+        <w:pStyle w:val="ListParagraph"/>
+        <w:widowControl w:val="0"/>
+        <w:numPr>
+          <w:ilvl w:val="0"/>
+          <w:numId w:val="19"/>
+        </w:numPr>
+        <w:tabs>
+          <w:tab w:val="left" w:pos="220"/>
+          <w:tab w:val="left" w:pos="720"/>
+        </w:tabs>
+        <w:autoSpaceDE w:val="0"/>
+        <w:autoSpaceDN w:val="0"/>
+        <w:adjustRightInd w:val="0"/>
+        <w:spacing w:after="0" w:line="276" w:lineRule="auto"/>
+        <w:ind w:left="357" w:hanging="357"/>
+        <w:rPr>
+          <w:rFonts w:ascii="Avenir Light" w:hAnsi="Avenir Light" w:cs="Times"/>
+          <w:position w:val="-3"/>
+        </w:rPr>
+      </w:pPr>
+      <w:r>
+        <w:rPr>
+          <w:rFonts w:ascii="Avenir Light" w:hAnsi="Avenir Light" w:cs="Times"/>
+          <w:position w:val="-3"/>
+        </w:rPr>
+        <w:t>Created a Bash script to make scheduled backups of virtual machines and prune outdated backup files</w:t>
+      </w:r>
+    </w:p>
+    <w:p>
+      <w:pPr>
+        <w:pStyle w:val="ListParagraph"/>
+        <w:widowControl w:val="0"/>
+        <w:numPr>
+          <w:ilvl w:val="0"/>
+          <w:numId w:val="19"/>
+        </w:numPr>
+        <w:tabs>
+          <w:tab w:val="left" w:pos="220"/>
+          <w:tab w:val="left" w:pos="720"/>
+        </w:tabs>
+        <w:autoSpaceDE w:val="0"/>
+        <w:autoSpaceDN w:val="0"/>
+        <w:adjustRightInd w:val="0"/>
+        <w:spacing w:after="0" w:line="276" w:lineRule="auto"/>
+        <w:ind w:left="357" w:hanging="357"/>
+        <w:rPr>
+          <w:rFonts w:ascii="Avenir Light" w:hAnsi="Avenir Light" w:cs="Times"/>
+          <w:position w:val="-3"/>
+        </w:rPr>
+      </w:pPr>
+      <w:r>
+        <w:rPr>
+          <w:rFonts w:ascii="Avenir Light" w:hAnsi="Avenir Light" w:cs="Times"/>
+          <w:position w:val="-3"/>
+        </w:rPr>
+        <w:t>Designed a system to automate the creation of draft release notes documentation</w:t>
+      </w:r>
+    </w:p>
+    <w:p>
+      <w:pPr>
+        <w:pStyle w:val="ListParagraph"/>
+        <w:widowControl w:val="0"/>
+        <w:tabs>
+          <w:tab w:val="left" w:pos="220"/>
+          <w:tab w:val="left" w:pos="720"/>
+        </w:tabs>
+        <w:autoSpaceDE w:val="0"/>
+        <w:autoSpaceDN w:val="0"/>
+        <w:adjustRightInd w:val="0"/>
+        <w:spacing w:after="100" w:line="276" w:lineRule="auto"/>
+        <w:ind w:left="357"/>
+        <w:rPr>
+          <w:rFonts w:ascii="Avenir Light" w:hAnsi="Avenir Light" w:cs="Times"/>
+          <w:position w:val="-3"/>
+          <w:sz w:val="16"/>
+          <w:szCs w:val="16"/>
+        </w:rPr>
+      </w:pPr>
+    </w:p>
+    <w:p>
+      <w:pPr>
+        <w:widowControl w:val="0"/>
+        <w:tabs>
+          <w:tab w:val="left" w:pos="220"/>
+          <w:tab w:val="left" w:pos="720"/>
+        </w:tabs>
+        <w:autoSpaceDE w:val="0"/>
+        <w:autoSpaceDN w:val="0"/>
+        <w:adjustRightInd w:val="0"/>
+        <w:spacing w:after="0" w:line="276" w:lineRule="auto"/>
+        <w:contextualSpacing/>
+        <w:rPr>
+          <w:rFonts w:ascii="Avenir Light" w:hAnsi="Avenir Light" w:cs="Times"/>
+          <w:b/>
+          <w:position w:val="-3"/>
+        </w:rPr>
+      </w:pPr>
+      <w:r>
+        <w:rPr>
+          <w:rFonts w:ascii="Avenir Light" w:hAnsi="Avenir Light" w:cs="Times"/>
+          <w:b/>
+          <w:position w:val="-3"/>
+        </w:rPr>
+        <w:t xml:space="preserve">RESEARCH ASSISTANT                                                       </w:t>
+      </w:r>
+      <w:r>
+        <w:rPr>
+          <w:rFonts w:ascii="Avenir Light" w:hAnsi="Avenir Light" w:cs="Times"/>
+          <w:position w:val="-3"/>
+        </w:rPr>
+        <w:t>May -</w:t>
+      </w:r>
+      <w:r>
+        <w:rPr>
+          <w:rFonts w:ascii="Avenir Light" w:hAnsi="Avenir Light" w:cs="Times"/>
+          <w:position w:val="-3"/>
+        </w:rPr>
+        <w:t xml:space="preserve"> August 2017</w:t>
+      </w:r>
+      <w:r>
+        <w:rPr>
+          <w:rFonts w:ascii="Avenir Light" w:hAnsi="Avenir Light" w:cs="Times"/>
+          <w:position w:val="-3"/>
+        </w:rPr>
+        <w:t>, June 2020 - Present</w:t>
+      </w:r>
+    </w:p>
+    <w:p>
+      <w:pPr>
+        <w:widowControl w:val="0"/>
+        <w:tabs>
+          <w:tab w:val="left" w:pos="220"/>
+          <w:tab w:val="left" w:pos="720"/>
+        </w:tabs>
+        <w:autoSpaceDE w:val="0"/>
+        <w:autoSpaceDN w:val="0"/>
+        <w:adjustRightInd w:val="0"/>
+        <w:spacing w:after="0" w:line="276" w:lineRule="auto"/>
+        <w:contextualSpacing/>
+        <w:rPr>
+          <w:rFonts w:ascii="Avenir Light" w:hAnsi="Avenir Light" w:cs="Times"/>
+          <w:position w:val="-3"/>
+        </w:rPr>
+      </w:pPr>
+      <w:r>
+        <w:rPr>
+          <w:rFonts w:ascii="Avenir Light" w:hAnsi="Avenir Light" w:cs="Times"/>
+          <w:position w:val="-3"/>
+        </w:rPr>
+        <w:t>Service Systems Research Group, University of Alberta, Edmonton, AB</w:t>
+      </w:r>
+    </w:p>
+    <w:p>
+      <w:pPr>
+        <w:pStyle w:val="ListParagraph"/>
+        <w:widowControl w:val="0"/>
+        <w:numPr>
+          <w:ilvl w:val="0"/>
+          <w:numId w:val="19"/>
+        </w:numPr>
+        <w:tabs>
+          <w:tab w:val="left" w:pos="220"/>
+          <w:tab w:val="left" w:pos="720"/>
+        </w:tabs>
+        <w:autoSpaceDE w:val="0"/>
+        <w:autoSpaceDN w:val="0"/>
+        <w:adjustRightInd w:val="0"/>
+        <w:spacing w:after="0" w:line="276" w:lineRule="auto"/>
+        <w:rPr>
+          <w:rFonts w:ascii="Avenir Light" w:hAnsi="Avenir Light" w:cs="Times"/>
+          <w:position w:val="-3"/>
+        </w:rPr>
+      </w:pPr>
+      <w:r>
+        <w:rPr>
+          <w:rFonts w:ascii="Avenir Light" w:hAnsi="Avenir Light" w:cs="Times"/>
+          <w:position w:val="-3"/>
+        </w:rPr>
+        <w:t>Acted as the principle developer for a 3D human anatomy learning game using Unity and C#</w:t>
+      </w:r>
+    </w:p>
+    <w:p>
+      <w:pPr>
+        <w:pStyle w:val="ListParagraph"/>
+        <w:widowControl w:val="0"/>
+        <w:numPr>
+          <w:ilvl w:val="0"/>
+          <w:numId w:val="19"/>
+        </w:numPr>
+        <w:tabs>
+          <w:tab w:val="left" w:pos="220"/>
+          <w:tab w:val="left" w:pos="720"/>
+        </w:tabs>
+        <w:autoSpaceDE w:val="0"/>
+        <w:autoSpaceDN w:val="0"/>
+        <w:adjustRightInd w:val="0"/>
+        <w:spacing w:after="0" w:line="276" w:lineRule="auto"/>
+        <w:rPr>
+          <w:rFonts w:ascii="Avenir Light" w:hAnsi="Avenir Light" w:cs="Times"/>
+          <w:position w:val="-3"/>
+        </w:rPr>
+      </w:pPr>
+      <w:r>
+        <w:rPr>
+          <w:rFonts w:ascii="Avenir Light" w:hAnsi="Avenir Light" w:cs="Times"/>
+          <w:position w:val="-3"/>
+        </w:rPr>
+        <w:t xml:space="preserve">Designed and implemented a JavaScript, jQuery and D3.js based visual SPARQL query editor </w:t>
+      </w:r>
+    </w:p>
+    <w:p>
+      <w:pPr>
+        <w:pStyle w:val="ListParagraph"/>
+        <w:widowControl w:val="0"/>
+        <w:numPr>
+          <w:ilvl w:val="0"/>
+          <w:numId w:val="19"/>
+        </w:numPr>
+        <w:tabs>
+          <w:tab w:val="left" w:pos="220"/>
+          <w:tab w:val="left" w:pos="720"/>
+        </w:tabs>
+        <w:autoSpaceDE w:val="0"/>
+        <w:autoSpaceDN w:val="0"/>
+        <w:adjustRightInd w:val="0"/>
+        <w:spacing w:after="0" w:line="276" w:lineRule="auto"/>
+        <w:rPr>
+          <w:rFonts w:ascii="Avenir Light" w:hAnsi="Avenir Light" w:cs="Times"/>
+          <w:position w:val="-3"/>
+        </w:rPr>
+      </w:pPr>
+      <w:r>
+        <w:rPr>
+          <w:rFonts w:ascii="Avenir Light" w:hAnsi="Avenir Light" w:cs="Times"/>
+          <w:position w:val="-3"/>
+        </w:rPr>
+        <w:t>Leveraged Foundation CSS framework to create an appealing and intuitive user interface</w:t>
+      </w:r>
+    </w:p>
+    <w:p>
+      <w:pPr>
+        <w:pStyle w:val="ListParagraph"/>
+        <w:widowControl w:val="0"/>
+        <w:numPr>
+          <w:ilvl w:val="0"/>
+          <w:numId w:val="19"/>
+        </w:numPr>
+        <w:tabs>
+          <w:tab w:val="left" w:pos="220"/>
+          <w:tab w:val="left" w:pos="720"/>
+        </w:tabs>
+        <w:autoSpaceDE w:val="0"/>
+        <w:autoSpaceDN w:val="0"/>
+        <w:adjustRightInd w:val="0"/>
+        <w:spacing w:after="0" w:line="276" w:lineRule="auto"/>
+        <w:ind w:left="357" w:hanging="357"/>
+        <w:rPr>
+          <w:rFonts w:ascii="Avenir Light" w:hAnsi="Avenir Light" w:cs="Times"/>
           <w:position w:val="-3"/>
         </w:rPr>
       </w:pPr>
@@ -1841,21 +1703,7 @@
           <w:rFonts w:ascii="Avenir Light" w:hAnsi="Avenir Light" w:cs="Times"/>
           <w:position w:val="-3"/>
         </w:rPr>
-        <w:t xml:space="preserve">s to automate </w:t>
-      </w:r>
-      <w:r>
-        <w:rPr>
-          <w:rFonts w:ascii="Avenir Light" w:hAnsi="Avenir Light" w:cs="Times"/>
-          <w:position w:val="-3"/>
-        </w:rPr>
-        <w:t xml:space="preserve">parsing and formatting </w:t>
-      </w:r>
-      <w:r>
-        <w:rPr>
-          <w:rFonts w:ascii="Avenir Light" w:hAnsi="Avenir Light" w:cs="Times"/>
-          <w:position w:val="-3"/>
-        </w:rPr>
-        <w:t xml:space="preserve">of </w:t>
+        <w:t xml:space="preserve">s to automate parsing and formatting of </w:t>
       </w:r>
       <w:r>
         <w:rPr>
@@ -1863,6 +1711,36 @@
           <w:position w:val="-3"/>
         </w:rPr>
         <w:t>RDF data</w:t>
+      </w:r>
+    </w:p>
+    <w:p>
+      <w:pPr>
+        <w:pStyle w:val="ListParagraph"/>
+        <w:widowControl w:val="0"/>
+        <w:numPr>
+          <w:ilvl w:val="0"/>
+          <w:numId w:val="19"/>
+        </w:numPr>
+        <w:tabs>
+          <w:tab w:val="left" w:pos="220"/>
+          <w:tab w:val="left" w:pos="720"/>
+        </w:tabs>
+        <w:autoSpaceDE w:val="0"/>
+        <w:autoSpaceDN w:val="0"/>
+        <w:adjustRightInd w:val="0"/>
+        <w:spacing w:after="0" w:line="276" w:lineRule="auto"/>
+        <w:ind w:left="357" w:hanging="357"/>
+        <w:rPr>
+          <w:rFonts w:ascii="Avenir Light" w:hAnsi="Avenir Light" w:cs="Times"/>
+          <w:position w:val="-3"/>
+        </w:rPr>
+      </w:pPr>
+      <w:r>
+        <w:rPr>
+          <w:rFonts w:ascii="Avenir Light" w:hAnsi="Avenir Light" w:cs="Times"/>
+          <w:position w:val="-3"/>
+        </w:rPr>
+        <w:t>Performed a literature review and assisted in study development for two papers published at IEEE and CASCON international conferences</w:t>
       </w:r>
     </w:p>
     <w:p>
@@ -1879,8 +1757,8 @@
         <w:rPr>
           <w:rFonts w:ascii="Avenir Light" w:hAnsi="Avenir Light" w:cs="Times"/>
           <w:b/>
-          <w:sz w:val="26"/>
-          <w:szCs w:val="26"/>
+          <w:sz w:val="16"/>
+          <w:szCs w:val="16"/>
         </w:rPr>
       </w:pPr>
     </w:p>
@@ -1893,7 +1771,7 @@
         <w:autoSpaceDE w:val="0"/>
         <w:autoSpaceDN w:val="0"/>
         <w:adjustRightInd w:val="0"/>
-        <w:spacing w:line="240" w:lineRule="auto"/>
+        <w:spacing w:after="240" w:line="240" w:lineRule="auto"/>
         <w:contextualSpacing/>
         <w:rPr>
           <w:rFonts w:ascii="Avenir Light" w:eastAsia="MS Mincho" w:hAnsi="Avenir Light" w:cs="MS Mincho"/>
@@ -1918,13 +1796,13 @@
         <w:autoSpaceDE w:val="0"/>
         <w:autoSpaceDN w:val="0"/>
         <w:adjustRightInd w:val="0"/>
-        <w:spacing w:before="240" w:after="120" w:line="240" w:lineRule="exact"/>
+        <w:spacing w:before="120" w:after="120"/>
         <w:contextualSpacing/>
         <w:rPr>
           <w:rFonts w:ascii="Avenir Light" w:hAnsi="Avenir Light" w:cs="Times"/>
           <w:b/>
-          <w:sz w:val="16"/>
-          <w:szCs w:val="16"/>
+          <w:sz w:val="13"/>
+          <w:szCs w:val="13"/>
         </w:rPr>
       </w:pPr>
     </w:p>
@@ -1934,7 +1812,7 @@
         <w:autoSpaceDE w:val="0"/>
         <w:autoSpaceDN w:val="0"/>
         <w:adjustRightInd w:val="0"/>
-        <w:spacing w:before="240" w:after="120"/>
+        <w:spacing w:before="120" w:after="120"/>
         <w:contextualSpacing/>
         <w:rPr>
           <w:rFonts w:ascii="Avenir Light" w:hAnsi="Avenir Light" w:cs="Times"/>
@@ -1996,7 +1874,7 @@
         <w:autoSpaceDE w:val="0"/>
         <w:autoSpaceDN w:val="0"/>
         <w:adjustRightInd w:val="0"/>
-        <w:spacing w:after="240"/>
+        <w:spacing w:after="120"/>
         <w:rPr>
           <w:rFonts w:ascii="Avenir Light" w:hAnsi="Avenir Light" w:cs="Times"/>
         </w:rPr>
@@ -2007,6 +1885,20 @@
         </w:rPr>
         <w:t>Lead a team of event coordinators to plan and execute engaging and inclusive events for all engineering students at the University of Alberta</w:t>
       </w:r>
+    </w:p>
+    <w:p>
+      <w:pPr>
+        <w:widowControl w:val="0"/>
+        <w:autoSpaceDE w:val="0"/>
+        <w:autoSpaceDN w:val="0"/>
+        <w:adjustRightInd w:val="0"/>
+        <w:spacing w:after="120"/>
+        <w:rPr>
+          <w:rFonts w:ascii="Avenir Light" w:hAnsi="Avenir Light" w:cs="Times"/>
+          <w:sz w:val="10"/>
+          <w:szCs w:val="10"/>
+        </w:rPr>
+      </w:pPr>
     </w:p>
     <w:p>
       <w:pPr>
@@ -2017,6 +1909,7 @@
         <w:autoSpaceDE w:val="0"/>
         <w:autoSpaceDN w:val="0"/>
         <w:adjustRightInd w:val="0"/>
+        <w:spacing w:after="0"/>
         <w:rPr>
           <w:rFonts w:ascii="Avenir Light" w:eastAsia="MS Mincho" w:hAnsi="Avenir Light" w:cs="MS Mincho"/>
           <w:b/>
@@ -2061,8 +1954,8 @@
       </w:r>
     </w:p>
     <w:sectPr>
-      <w:headerReference w:type="even" r:id="rId12"/>
-      <w:headerReference w:type="first" r:id="rId13"/>
+      <w:headerReference w:type="even" r:id="rId11"/>
+      <w:headerReference w:type="first" r:id="rId12"/>
       <w:type w:val="continuous"/>
       <w:pgSz w:w="12240" w:h="15840"/>
       <w:pgMar w:top="1440" w:right="1440" w:bottom="1440" w:left="1440" w:header="510" w:footer="57" w:gutter="0"/>
@@ -2219,6 +2112,80 @@
         <w:szCs w:val="16"/>
       </w:rPr>
     </w:pPr>
+    <w:r>
+      <w:rPr>
+        <w:rFonts w:ascii="Avenir Book" w:hAnsi="Avenir Book" w:cs="Times"/>
+        <w:noProof/>
+      </w:rPr>
+      <w:drawing>
+        <wp:anchor distT="0" distB="0" distL="114300" distR="114300" simplePos="0" relativeHeight="251661312" behindDoc="1" locked="0" layoutInCell="1" allowOverlap="1" wp14:anchorId="1ACB6E0B" wp14:editId="10E0FE38">
+          <wp:simplePos x="0" y="0"/>
+          <wp:positionH relativeFrom="column">
+            <wp:posOffset>9054</wp:posOffset>
+          </wp:positionH>
+          <wp:positionV relativeFrom="paragraph">
+            <wp:posOffset>120958</wp:posOffset>
+          </wp:positionV>
+          <wp:extent cx="217283" cy="217283"/>
+          <wp:effectExtent l="0" t="0" r="0" b="0"/>
+          <wp:wrapTight wrapText="bothSides">
+            <wp:wrapPolygon edited="0">
+              <wp:start x="6316" y="0"/>
+              <wp:lineTo x="0" y="10105"/>
+              <wp:lineTo x="1263" y="20211"/>
+              <wp:lineTo x="18947" y="20211"/>
+              <wp:lineTo x="20211" y="10105"/>
+              <wp:lineTo x="13895" y="0"/>
+              <wp:lineTo x="6316" y="0"/>
+            </wp:wrapPolygon>
+          </wp:wrapTight>
+          <wp:docPr id="6" name="Graphic 6" descr="House"/>
+          <wp:cNvGraphicFramePr>
+            <a:graphicFrameLocks xmlns:a="http://schemas.openxmlformats.org/drawingml/2006/main" noChangeAspect="1"/>
+          </wp:cNvGraphicFramePr>
+          <a:graphic xmlns:a="http://schemas.openxmlformats.org/drawingml/2006/main">
+            <a:graphicData uri="http://schemas.openxmlformats.org/drawingml/2006/picture">
+              <pic:pic xmlns:pic="http://schemas.openxmlformats.org/drawingml/2006/picture">
+                <pic:nvPicPr>
+                  <pic:cNvPr id="6" name="Graphic 6" descr="House"/>
+                  <pic:cNvPicPr/>
+                </pic:nvPicPr>
+                <pic:blipFill>
+                  <a:blip r:embed="rId1">
+                    <a:extLst>
+                      <a:ext uri="{28A0092B-C50C-407E-A947-70E740481C1C}">
+                        <a14:useLocalDpi xmlns:a14="http://schemas.microsoft.com/office/drawing/2010/main" val="0"/>
+                      </a:ext>
+                      <a:ext uri="{96DAC541-7B7A-43D3-8B79-37D633B846F1}">
+                        <asvg:svgBlip xmlns:asvg="http://schemas.microsoft.com/office/drawing/2016/SVG/main" r:embed="rId2"/>
+                      </a:ext>
+                    </a:extLst>
+                  </a:blip>
+                  <a:stretch>
+                    <a:fillRect/>
+                  </a:stretch>
+                </pic:blipFill>
+                <pic:spPr>
+                  <a:xfrm>
+                    <a:off x="0" y="0"/>
+                    <a:ext cx="217283" cy="217283"/>
+                  </a:xfrm>
+                  <a:prstGeom prst="rect">
+                    <a:avLst/>
+                  </a:prstGeom>
+                </pic:spPr>
+              </pic:pic>
+            </a:graphicData>
+          </a:graphic>
+          <wp14:sizeRelH relativeFrom="page">
+            <wp14:pctWidth>0</wp14:pctWidth>
+          </wp14:sizeRelH>
+          <wp14:sizeRelV relativeFrom="page">
+            <wp14:pctHeight>0</wp14:pctHeight>
+          </wp14:sizeRelV>
+        </wp:anchor>
+      </w:drawing>
+    </w:r>
   </w:p>
   <w:p>
     <w:pPr>
@@ -2232,6 +2199,228 @@
         <w:rFonts w:ascii="Avenir Book" w:eastAsia="MS Mincho" w:hAnsi="Avenir Book" w:cs="MS Mincho"/>
       </w:rPr>
     </w:pPr>
+    <w:r>
+      <w:rPr>
+        <w:rFonts w:ascii="Avenir Book" w:hAnsi="Avenir Book" w:cs="Times"/>
+        <w:noProof/>
+      </w:rPr>
+      <w:drawing>
+        <wp:anchor distT="0" distB="0" distL="114300" distR="114300" simplePos="0" relativeHeight="251660288" behindDoc="1" locked="0" layoutInCell="1" allowOverlap="1" wp14:anchorId="3215E889" wp14:editId="69090747">
+          <wp:simplePos x="0" y="0"/>
+          <wp:positionH relativeFrom="column">
+            <wp:posOffset>3285490</wp:posOffset>
+          </wp:positionH>
+          <wp:positionV relativeFrom="paragraph">
+            <wp:posOffset>209078</wp:posOffset>
+          </wp:positionV>
+          <wp:extent cx="217170" cy="217170"/>
+          <wp:effectExtent l="0" t="0" r="0" b="0"/>
+          <wp:wrapTight wrapText="bothSides">
+            <wp:wrapPolygon edited="0">
+              <wp:start x="0" y="1263"/>
+              <wp:lineTo x="0" y="18947"/>
+              <wp:lineTo x="20211" y="18947"/>
+              <wp:lineTo x="20211" y="1263"/>
+              <wp:lineTo x="0" y="1263"/>
+            </wp:wrapPolygon>
+          </wp:wrapTight>
+          <wp:docPr id="5" name="Graphic 5" descr="Browser window"/>
+          <wp:cNvGraphicFramePr>
+            <a:graphicFrameLocks xmlns:a="http://schemas.openxmlformats.org/drawingml/2006/main" noChangeAspect="1"/>
+          </wp:cNvGraphicFramePr>
+          <a:graphic xmlns:a="http://schemas.openxmlformats.org/drawingml/2006/main">
+            <a:graphicData uri="http://schemas.openxmlformats.org/drawingml/2006/picture">
+              <pic:pic xmlns:pic="http://schemas.openxmlformats.org/drawingml/2006/picture">
+                <pic:nvPicPr>
+                  <pic:cNvPr id="5" name="Graphic 5" descr="Browser window"/>
+                  <pic:cNvPicPr/>
+                </pic:nvPicPr>
+                <pic:blipFill>
+                  <a:blip r:embed="rId3">
+                    <a:extLst>
+                      <a:ext uri="{28A0092B-C50C-407E-A947-70E740481C1C}">
+                        <a14:useLocalDpi xmlns:a14="http://schemas.microsoft.com/office/drawing/2010/main" val="0"/>
+                      </a:ext>
+                      <a:ext uri="{96DAC541-7B7A-43D3-8B79-37D633B846F1}">
+                        <asvg:svgBlip xmlns:asvg="http://schemas.microsoft.com/office/drawing/2016/SVG/main" r:embed="rId4"/>
+                      </a:ext>
+                    </a:extLst>
+                  </a:blip>
+                  <a:stretch>
+                    <a:fillRect/>
+                  </a:stretch>
+                </pic:blipFill>
+                <pic:spPr>
+                  <a:xfrm>
+                    <a:off x="0" y="0"/>
+                    <a:ext cx="217170" cy="217170"/>
+                  </a:xfrm>
+                  <a:prstGeom prst="rect">
+                    <a:avLst/>
+                  </a:prstGeom>
+                </pic:spPr>
+              </pic:pic>
+            </a:graphicData>
+          </a:graphic>
+          <wp14:sizeRelH relativeFrom="page">
+            <wp14:pctWidth>0</wp14:pctWidth>
+          </wp14:sizeRelH>
+          <wp14:sizeRelV relativeFrom="page">
+            <wp14:pctHeight>0</wp14:pctHeight>
+          </wp14:sizeRelV>
+        </wp:anchor>
+      </w:drawing>
+    </w:r>
+    <w:r>
+      <w:rPr>
+        <w:rFonts w:ascii="Avenir Book" w:hAnsi="Avenir Book" w:cs="Times"/>
+        <w:noProof/>
+      </w:rPr>
+      <w:drawing>
+        <wp:anchor distT="0" distB="0" distL="114300" distR="114300" simplePos="0" relativeHeight="251659264" behindDoc="1" locked="0" layoutInCell="1" allowOverlap="1" wp14:anchorId="149A6C94" wp14:editId="735185DD">
+          <wp:simplePos x="0" y="0"/>
+          <wp:positionH relativeFrom="column">
+            <wp:posOffset>9016</wp:posOffset>
+          </wp:positionH>
+          <wp:positionV relativeFrom="paragraph">
+            <wp:posOffset>205413</wp:posOffset>
+          </wp:positionV>
+          <wp:extent cx="217170" cy="217170"/>
+          <wp:effectExtent l="0" t="0" r="0" b="0"/>
+          <wp:wrapTight wrapText="bothSides">
+            <wp:wrapPolygon edited="0">
+              <wp:start x="2526" y="1263"/>
+              <wp:lineTo x="0" y="6316"/>
+              <wp:lineTo x="1263" y="18947"/>
+              <wp:lineTo x="18947" y="18947"/>
+              <wp:lineTo x="20211" y="6316"/>
+              <wp:lineTo x="17684" y="1263"/>
+              <wp:lineTo x="2526" y="1263"/>
+            </wp:wrapPolygon>
+          </wp:wrapTight>
+          <wp:docPr id="4" name="Graphic 4" descr="Telephone"/>
+          <wp:cNvGraphicFramePr>
+            <a:graphicFrameLocks xmlns:a="http://schemas.openxmlformats.org/drawingml/2006/main" noChangeAspect="1"/>
+          </wp:cNvGraphicFramePr>
+          <a:graphic xmlns:a="http://schemas.openxmlformats.org/drawingml/2006/main">
+            <a:graphicData uri="http://schemas.openxmlformats.org/drawingml/2006/picture">
+              <pic:pic xmlns:pic="http://schemas.openxmlformats.org/drawingml/2006/picture">
+                <pic:nvPicPr>
+                  <pic:cNvPr id="4" name="Graphic 4" descr="Telephone"/>
+                  <pic:cNvPicPr/>
+                </pic:nvPicPr>
+                <pic:blipFill>
+                  <a:blip r:embed="rId5">
+                    <a:extLst>
+                      <a:ext uri="{28A0092B-C50C-407E-A947-70E740481C1C}">
+                        <a14:useLocalDpi xmlns:a14="http://schemas.microsoft.com/office/drawing/2010/main" val="0"/>
+                      </a:ext>
+                      <a:ext uri="{96DAC541-7B7A-43D3-8B79-37D633B846F1}">
+                        <asvg:svgBlip xmlns:asvg="http://schemas.microsoft.com/office/drawing/2016/SVG/main" r:embed="rId6"/>
+                      </a:ext>
+                    </a:extLst>
+                  </a:blip>
+                  <a:stretch>
+                    <a:fillRect/>
+                  </a:stretch>
+                </pic:blipFill>
+                <pic:spPr>
+                  <a:xfrm>
+                    <a:off x="0" y="0"/>
+                    <a:ext cx="217170" cy="217170"/>
+                  </a:xfrm>
+                  <a:prstGeom prst="rect">
+                    <a:avLst/>
+                  </a:prstGeom>
+                </pic:spPr>
+              </pic:pic>
+            </a:graphicData>
+          </a:graphic>
+          <wp14:sizeRelH relativeFrom="page">
+            <wp14:pctWidth>0</wp14:pctWidth>
+          </wp14:sizeRelH>
+          <wp14:sizeRelV relativeFrom="page">
+            <wp14:pctHeight>0</wp14:pctHeight>
+          </wp14:sizeRelV>
+        </wp:anchor>
+      </w:drawing>
+    </w:r>
+    <w:r>
+      <w:rPr>
+        <w:rFonts w:ascii="Avenir Book" w:hAnsi="Avenir Book" w:cs="Times"/>
+        <w:noProof/>
+      </w:rPr>
+      <w:drawing>
+        <wp:anchor distT="0" distB="0" distL="114300" distR="114300" simplePos="0" relativeHeight="251658240" behindDoc="1" locked="0" layoutInCell="1" allowOverlap="1" wp14:anchorId="5C568784" wp14:editId="7274F89E">
+          <wp:simplePos x="0" y="0"/>
+          <wp:positionH relativeFrom="column">
+            <wp:posOffset>1727835</wp:posOffset>
+          </wp:positionH>
+          <wp:positionV relativeFrom="paragraph">
+            <wp:posOffset>195253</wp:posOffset>
+          </wp:positionV>
+          <wp:extent cx="217170" cy="217170"/>
+          <wp:effectExtent l="0" t="0" r="0" b="0"/>
+          <wp:wrapTight wrapText="bothSides">
+            <wp:wrapPolygon edited="0">
+              <wp:start x="7579" y="0"/>
+              <wp:lineTo x="1263" y="2526"/>
+              <wp:lineTo x="0" y="7579"/>
+              <wp:lineTo x="0" y="20211"/>
+              <wp:lineTo x="20211" y="20211"/>
+              <wp:lineTo x="20211" y="7579"/>
+              <wp:lineTo x="18947" y="2526"/>
+              <wp:lineTo x="12632" y="0"/>
+              <wp:lineTo x="7579" y="0"/>
+            </wp:wrapPolygon>
+          </wp:wrapTight>
+          <wp:docPr id="2" name="Graphic 2" descr="Email"/>
+          <wp:cNvGraphicFramePr>
+            <a:graphicFrameLocks xmlns:a="http://schemas.openxmlformats.org/drawingml/2006/main" noChangeAspect="1"/>
+          </wp:cNvGraphicFramePr>
+          <a:graphic xmlns:a="http://schemas.openxmlformats.org/drawingml/2006/main">
+            <a:graphicData uri="http://schemas.openxmlformats.org/drawingml/2006/picture">
+              <pic:pic xmlns:pic="http://schemas.openxmlformats.org/drawingml/2006/picture">
+                <pic:nvPicPr>
+                  <pic:cNvPr id="2" name="Graphic 2" descr="Email"/>
+                  <pic:cNvPicPr/>
+                </pic:nvPicPr>
+                <pic:blipFill>
+                  <a:blip r:embed="rId7">
+                    <a:extLst>
+                      <a:ext uri="{28A0092B-C50C-407E-A947-70E740481C1C}">
+                        <a14:useLocalDpi xmlns:a14="http://schemas.microsoft.com/office/drawing/2010/main" val="0"/>
+                      </a:ext>
+                      <a:ext uri="{96DAC541-7B7A-43D3-8B79-37D633B846F1}">
+                        <asvg:svgBlip xmlns:asvg="http://schemas.microsoft.com/office/drawing/2016/SVG/main" r:embed="rId8"/>
+                      </a:ext>
+                    </a:extLst>
+                  </a:blip>
+                  <a:stretch>
+                    <a:fillRect/>
+                  </a:stretch>
+                </pic:blipFill>
+                <pic:spPr>
+                  <a:xfrm>
+                    <a:off x="0" y="0"/>
+                    <a:ext cx="217170" cy="217170"/>
+                  </a:xfrm>
+                  <a:prstGeom prst="rect">
+                    <a:avLst/>
+                  </a:prstGeom>
+                </pic:spPr>
+              </pic:pic>
+            </a:graphicData>
+          </a:graphic>
+          <wp14:sizeRelH relativeFrom="page">
+            <wp14:pctWidth>0</wp14:pctWidth>
+          </wp14:sizeRelH>
+          <wp14:sizeRelV relativeFrom="page">
+            <wp14:pctHeight>0</wp14:pctHeight>
+          </wp14:sizeRelV>
+        </wp:anchor>
+      </w:drawing>
+    </w:r>
     <w:r>
       <w:rPr>
         <w:rFonts w:ascii="Avenir Book" w:hAnsi="Avenir Book" w:cs="Times"/>
@@ -2268,64 +2457,20 @@
       <w:rPr>
         <w:rFonts w:ascii="Avenir Book" w:hAnsi="Avenir Book" w:cs="Times"/>
       </w:rPr>
-      <w:t>857</w:t>
+      <w:t xml:space="preserve">780-240-7874 </w:t>
     </w:r>
     <w:r>
       <w:rPr>
         <w:rFonts w:ascii="Avenir Book" w:hAnsi="Avenir Book" w:cs="Times"/>
       </w:rPr>
-      <w:t>-</w:t>
+      <w:t>gpierce@usc.edu</w:t>
     </w:r>
     <w:r>
       <w:rPr>
         <w:rFonts w:ascii="Avenir Book" w:hAnsi="Avenir Book" w:cs="Times"/>
       </w:rPr>
-      <w:t>701</w:t>
+      <w:t xml:space="preserve"> </w:t>
     </w:r>
-    <w:r>
-      <w:rPr>
-        <w:rFonts w:ascii="Avenir Book" w:hAnsi="Avenir Book" w:cs="Times"/>
-      </w:rPr>
-      <w:t>-7</w:t>
-    </w:r>
-    <w:r>
-      <w:rPr>
-        <w:rFonts w:ascii="Avenir Book" w:hAnsi="Avenir Book" w:cs="Times"/>
-      </w:rPr>
-      <w:t>708</w:t>
-    </w:r>
-  </w:p>
-  <w:p>
-    <w:pPr>
-      <w:widowControl w:val="0"/>
-      <w:autoSpaceDE w:val="0"/>
-      <w:autoSpaceDN w:val="0"/>
-      <w:adjustRightInd w:val="0"/>
-      <w:spacing w:before="100" w:beforeAutospacing="1" w:after="100" w:afterAutospacing="1" w:line="276" w:lineRule="auto"/>
-      <w:contextualSpacing/>
-      <w:rPr>
-        <w:rFonts w:ascii="Avenir Book" w:hAnsi="Avenir Book" w:cs="Times"/>
-      </w:rPr>
-    </w:pPr>
-    <w:r>
-      <w:rPr>
-        <w:rFonts w:ascii="Avenir Book" w:hAnsi="Avenir Book" w:cs="Times"/>
-      </w:rPr>
-      <w:t>gmpierce@ualberta.ca</w:t>
-    </w:r>
-  </w:p>
-  <w:p>
-    <w:pPr>
-      <w:widowControl w:val="0"/>
-      <w:autoSpaceDE w:val="0"/>
-      <w:autoSpaceDN w:val="0"/>
-      <w:adjustRightInd w:val="0"/>
-      <w:spacing w:before="100" w:beforeAutospacing="1" w:after="100" w:afterAutospacing="1" w:line="276" w:lineRule="auto"/>
-      <w:contextualSpacing/>
-      <w:rPr>
-        <w:rFonts w:ascii="Avenir Book" w:hAnsi="Avenir Book" w:cs="Times"/>
-      </w:rPr>
-    </w:pPr>
     <w:r>
       <w:rPr>
         <w:rFonts w:ascii="Avenir Book" w:hAnsi="Avenir Book" w:cs="Times"/>
@@ -5455,6 +5600,7 @@
     <w:lsdException w:name="HTML Sample" w:semiHidden="1" w:unhideWhenUsed="1"/>
     <w:lsdException w:name="HTML Typewriter" w:semiHidden="1" w:unhideWhenUsed="1"/>
     <w:lsdException w:name="HTML Variable" w:semiHidden="1" w:unhideWhenUsed="1"/>
+    <w:lsdException w:name="Normal Table" w:semiHidden="1" w:unhideWhenUsed="1"/>
     <w:lsdException w:name="annotation subject" w:semiHidden="1" w:unhideWhenUsed="1"/>
     <w:lsdException w:name="No List" w:semiHidden="1" w:unhideWhenUsed="1"/>
     <w:lsdException w:name="Outline List 1" w:semiHidden="1" w:unhideWhenUsed="1"/>
@@ -5501,8 +5647,10 @@
     <w:lsdException w:name="Table Subtle 2" w:semiHidden="1" w:unhideWhenUsed="1"/>
     <w:lsdException w:name="Table Web 1" w:semiHidden="1" w:unhideWhenUsed="1"/>
     <w:lsdException w:name="Table Web 2" w:semiHidden="1" w:unhideWhenUsed="1"/>
+    <w:lsdException w:name="Table Web 3" w:semiHidden="1" w:unhideWhenUsed="1"/>
     <w:lsdException w:name="Balloon Text" w:semiHidden="1" w:unhideWhenUsed="1"/>
     <w:lsdException w:name="Table Grid" w:uiPriority="39"/>
+    <w:lsdException w:name="Table Theme" w:semiHidden="1" w:unhideWhenUsed="1"/>
     <w:lsdException w:name="Placeholder Text" w:semiHidden="1"/>
     <w:lsdException w:name="No Spacing" w:uiPriority="1" w:qFormat="1"/>
     <w:lsdException w:name="Light Shading" w:uiPriority="60"/>
@@ -6481,6 +6629,16 @@
       <w:szCs w:val="18"/>
     </w:rPr>
   </w:style>
+  <w:style w:type="character" w:styleId="UnresolvedMention">
+    <w:name w:val="Unresolved Mention"/>
+    <w:basedOn w:val="DefaultParagraphFont"/>
+    <w:uiPriority w:val="99"/>
+    <w:rsid w:val="002B4841"/>
+    <w:rPr>
+      <w:color w:val="605E5C"/>
+      <w:shd w:val="clear" w:color="auto" w:fill="E1DFDD"/>
+    </w:rPr>
+  </w:style>
 </w:styles>
 </file>
 

</xml_diff>